<commit_message>
Updates after test on Svea
</commit_message>
<xml_diff>
--- a/file_explorer.docx
+++ b/file_explorer.docx
@@ -233,7 +233,13 @@
         <w:t>Inläsning av filer kan i</w:t>
       </w:r>
       <w:r>
-        <w:t xml:space="preserve"> enklaste fall ske på följande tre nivåer: </w:t>
+        <w:t xml:space="preserve"> enklaste fall </w:t>
+      </w:r>
+      <w:r>
+        <w:t>göras</w:t>
+      </w:r>
+      <w:r>
+        <w:t xml:space="preserve"> på följande tre nivåer: </w:t>
       </w:r>
     </w:p>
     <w:p>
@@ -507,6 +513,58 @@
         </w:rPr>
         <w:t xml:space="preserve">, </w:t>
       </w:r>
+      <w:proofErr w:type="spellStart"/>
+      <w:r>
+        <w:rPr>
+          <w:rFonts w:ascii="Consolas" w:hAnsi="Consolas"/>
+          <w:color w:val="A9B7C6"/>
+          <w:lang w:val="en-US"/>
+        </w:rPr>
+        <w:t>instrument_type</w:t>
+      </w:r>
+      <w:proofErr w:type="spellEnd"/>
+      <w:r>
+        <w:rPr>
+          <w:rFonts w:ascii="Consolas" w:hAnsi="Consolas"/>
+          <w:color w:val="A9B7C6"/>
+          <w:lang w:val="en-US"/>
+        </w:rPr>
+        <w:t>=</w:t>
+      </w:r>
+      <w:r>
+        <w:rPr>
+          <w:rFonts w:ascii="Consolas" w:hAnsi="Consolas"/>
+          <w:color w:val="6A8759"/>
+          <w:lang w:val="en-US"/>
+        </w:rPr>
+        <w:t>'</w:t>
+      </w:r>
+      <w:proofErr w:type="spellStart"/>
+      <w:r>
+        <w:rPr>
+          <w:rFonts w:ascii="Consolas" w:hAnsi="Consolas"/>
+          <w:color w:val="6A8759"/>
+          <w:lang w:val="en-US"/>
+        </w:rPr>
+        <w:t>sbe</w:t>
+      </w:r>
+      <w:proofErr w:type="spellEnd"/>
+      <w:r>
+        <w:rPr>
+          <w:rFonts w:ascii="Consolas" w:hAnsi="Consolas"/>
+          <w:color w:val="6A8759"/>
+          <w:lang w:val="en-US"/>
+        </w:rPr>
+        <w:t>'</w:t>
+      </w:r>
+      <w:r>
+        <w:rPr>
+          <w:rFonts w:ascii="Consolas" w:hAnsi="Consolas"/>
+          <w:color w:val="CC7832"/>
+          <w:lang w:val="en-US"/>
+        </w:rPr>
+        <w:t xml:space="preserve">, </w:t>
+      </w:r>
       <w:r>
         <w:rPr>
           <w:rFonts w:ascii="Consolas" w:hAnsi="Consolas"/>
@@ -856,31 +914,100 @@
       <w:pPr>
         <w:pStyle w:val="HTML-frformaterad"/>
         <w:shd w:val="clear" w:color="auto" w:fill="2B2B2B"/>
-      </w:pPr>
-      <w:r>
-        <w:t xml:space="preserve">lat = </w:t>
-      </w:r>
-      <w:proofErr w:type="spellStart"/>
+        <w:rPr>
+          <w:lang w:val="en-US"/>
+        </w:rPr>
+      </w:pPr>
+      <w:proofErr w:type="spellStart"/>
+      <w:r>
+        <w:rPr>
+          <w:lang w:val="en-US"/>
+        </w:rPr>
+        <w:t>lat</w:t>
+      </w:r>
+      <w:proofErr w:type="spellEnd"/>
+      <w:r>
+        <w:rPr>
+          <w:lang w:val="en-US"/>
+        </w:rPr>
+        <w:t xml:space="preserve">, </w:t>
+      </w:r>
+      <w:proofErr w:type="spellStart"/>
+      <w:r>
+        <w:rPr>
+          <w:lang w:val="en-US"/>
+        </w:rPr>
+        <w:t>lon</w:t>
+      </w:r>
+      <w:proofErr w:type="spellEnd"/>
+      <w:r>
+        <w:rPr>
+          <w:lang w:val="en-US"/>
+        </w:rPr>
+        <w:t xml:space="preserve"> = </w:t>
+      </w:r>
       <w:proofErr w:type="gramStart"/>
       <w:r>
-        <w:t>file</w:t>
-      </w:r>
-      <w:proofErr w:type="spellEnd"/>
-      <w:r>
-        <w:t>(</w:t>
+        <w:rPr>
+          <w:lang w:val="en-US"/>
+        </w:rPr>
+        <w:t>file(</w:t>
       </w:r>
       <w:proofErr w:type="gramEnd"/>
       <w:r>
-        <w:t>‘lat’</w:t>
-      </w:r>
-      <w:r>
-        <w:t>, ‘lon’</w:t>
-      </w:r>
-      <w:r>
+        <w:rPr>
+          <w:lang w:val="en-US"/>
+        </w:rPr>
+        <w:t>‘</w:t>
+      </w:r>
+      <w:proofErr w:type="spellStart"/>
+      <w:r>
+        <w:rPr>
+          <w:lang w:val="en-US"/>
+        </w:rPr>
+        <w:t>lat</w:t>
+      </w:r>
+      <w:proofErr w:type="spellEnd"/>
+      <w:r>
+        <w:rPr>
+          <w:lang w:val="en-US"/>
+        </w:rPr>
+        <w:t>’</w:t>
+      </w:r>
+      <w:r>
+        <w:rPr>
+          <w:lang w:val="en-US"/>
+        </w:rPr>
+        <w:t>, ‘</w:t>
+      </w:r>
+      <w:proofErr w:type="spellStart"/>
+      <w:r>
+        <w:rPr>
+          <w:lang w:val="en-US"/>
+        </w:rPr>
+        <w:t>lon</w:t>
+      </w:r>
+      <w:proofErr w:type="spellEnd"/>
+      <w:r>
+        <w:rPr>
+          <w:lang w:val="en-US"/>
+        </w:rPr>
+        <w:t>’</w:t>
+      </w:r>
+      <w:r>
+        <w:rPr>
+          <w:lang w:val="en-US"/>
+        </w:rPr>
         <w:t>)</w:t>
       </w:r>
     </w:p>
-    <w:p/>
+    <w:p>
+      <w:pPr>
+        <w:rPr>
+          <w:lang w:val="en-US"/>
+        </w:rPr>
+      </w:pPr>
+    </w:p>
     <w:p>
       <w:pPr>
         <w:pStyle w:val="Liststycke"/>
@@ -937,10 +1064,10 @@
         <w:t xml:space="preserve"> returneras en</w:t>
       </w:r>
       <w:r>
-        <w:t xml:space="preserve"> lista som innehåller resultatet från underliggande packe</w:t>
-      </w:r>
-      <w:r>
-        <w:t>n</w:t>
+        <w:t xml:space="preserve"> lista som innehåller resultatet från underliggande pake</w:t>
+      </w:r>
+      <w:r>
+        <w:t>t</w:t>
       </w:r>
       <w:r>
         <w:t xml:space="preserve">. </w:t>
@@ -1087,7 +1214,29 @@
       </w:r>
       <w:proofErr w:type="spellEnd"/>
       <w:r>
-        <w:t xml:space="preserve">” kan användas om man vill ha exakt matchning. </w:t>
+        <w:t>” kan användas om man vill ha exakt matchning</w:t>
+      </w:r>
+      <w:r>
+        <w:t xml:space="preserve"> ex </w:t>
+      </w:r>
+      <w:proofErr w:type="spellStart"/>
+      <w:r>
+        <w:t>KC_operator</w:t>
+      </w:r>
+      <w:proofErr w:type="spellEnd"/>
+      <w:r>
+        <w:t>=’</w:t>
+      </w:r>
+      <w:proofErr w:type="spellStart"/>
+      <w:r>
+        <w:t>Mwen</w:t>
+      </w:r>
+      <w:proofErr w:type="spellEnd"/>
+      <w:r>
+        <w:t>’</w:t>
+      </w:r>
+      <w:r>
+        <w:t xml:space="preserve">. </w:t>
       </w:r>
     </w:p>
     <w:p>
@@ -1125,6 +1274,33 @@
       <w:r>
         <w:t xml:space="preserve">”. </w:t>
       </w:r>
+      <w:r>
+        <w:t xml:space="preserve"> Ex. </w:t>
+      </w:r>
+      <w:proofErr w:type="spellStart"/>
+      <w:r>
+        <w:t>IN_operator</w:t>
+      </w:r>
+      <w:proofErr w:type="spellEnd"/>
+      <w:r>
+        <w:t>=’</w:t>
+      </w:r>
+      <w:proofErr w:type="spellStart"/>
+      <w:r>
+        <w:t>wen</w:t>
+      </w:r>
+      <w:proofErr w:type="spellEnd"/>
+      <w:r>
+        <w:t xml:space="preserve">’ ger träff på </w:t>
+      </w:r>
+      <w:proofErr w:type="spellStart"/>
+      <w:r>
+        <w:t>Mwen</w:t>
+      </w:r>
+      <w:proofErr w:type="spellEnd"/>
+      <w:r>
+        <w:t>.</w:t>
+      </w:r>
     </w:p>
     <w:p>
       <w:pPr>
@@ -1160,7 +1336,7 @@
         <w:pStyle w:val="Liststycke"/>
         <w:numPr>
           <w:ilvl w:val="0"/>
-          <w:numId w:val="1"/>
+          <w:numId w:val="2"/>
         </w:numPr>
       </w:pPr>
       <w:r>
@@ -1185,7 +1361,7 @@
         <w:pStyle w:val="Liststycke"/>
         <w:numPr>
           <w:ilvl w:val="0"/>
-          <w:numId w:val="1"/>
+          <w:numId w:val="2"/>
         </w:numPr>
       </w:pPr>
       <w:r>
@@ -1221,7 +1397,12 @@
         <w:t>__.FILES</w:t>
       </w:r>
       <w:r>
-        <w:t xml:space="preserve">. Klassen ska ärva från </w:t>
+        <w:t>. Klassen s</w:t>
+      </w:r>
+      <w:bookmarkStart w:id="0" w:name="_GoBack"/>
+      <w:bookmarkEnd w:id="0"/>
+      <w:r>
+        <w:t xml:space="preserve">ka ärva från </w:t>
       </w:r>
       <w:proofErr w:type="spellStart"/>
       <w:r>
@@ -1444,8 +1625,6 @@
       <w:r>
         <w:t xml:space="preserve">n extraheras från filnamnet (minst </w:t>
       </w:r>
-      <w:bookmarkStart w:id="0" w:name="_GoBack"/>
-      <w:bookmarkEnd w:id="0"/>
       <w:proofErr w:type="spellStart"/>
       <w:r>
         <w:t>year</w:t>
@@ -1652,8 +1831,124 @@
       </w:rPr>
     </w:lvl>
   </w:abstractNum>
+  <w:abstractNum w:abstractNumId="1" w15:restartNumberingAfterBreak="0">
+    <w:nsid w:val="1E8F06F5"/>
+    <w:multiLevelType w:val="hybridMultilevel"/>
+    <w:tmpl w:val="13307726"/>
+    <w:lvl w:ilvl="0" w:tplc="041D000F">
+      <w:start w:val="1"/>
+      <w:numFmt w:val="decimal"/>
+      <w:lvlText w:val="%1."/>
+      <w:lvlJc w:val="left"/>
+      <w:pPr>
+        <w:ind w:left="720" w:hanging="360"/>
+      </w:pPr>
+      <w:rPr>
+        <w:rFonts w:hint="default"/>
+      </w:rPr>
+    </w:lvl>
+    <w:lvl w:ilvl="1" w:tplc="041D0003">
+      <w:start w:val="1"/>
+      <w:numFmt w:val="bullet"/>
+      <w:lvlText w:val="o"/>
+      <w:lvlJc w:val="left"/>
+      <w:pPr>
+        <w:ind w:left="1440" w:hanging="360"/>
+      </w:pPr>
+      <w:rPr>
+        <w:rFonts w:ascii="Courier New" w:hAnsi="Courier New" w:cs="Courier New" w:hint="default"/>
+      </w:rPr>
+    </w:lvl>
+    <w:lvl w:ilvl="2" w:tplc="041D0005" w:tentative="1">
+      <w:start w:val="1"/>
+      <w:numFmt w:val="bullet"/>
+      <w:lvlText w:val=""/>
+      <w:lvlJc w:val="left"/>
+      <w:pPr>
+        <w:ind w:left="2160" w:hanging="360"/>
+      </w:pPr>
+      <w:rPr>
+        <w:rFonts w:ascii="Wingdings" w:hAnsi="Wingdings" w:hint="default"/>
+      </w:rPr>
+    </w:lvl>
+    <w:lvl w:ilvl="3" w:tplc="041D0001" w:tentative="1">
+      <w:start w:val="1"/>
+      <w:numFmt w:val="bullet"/>
+      <w:lvlText w:val=""/>
+      <w:lvlJc w:val="left"/>
+      <w:pPr>
+        <w:ind w:left="2880" w:hanging="360"/>
+      </w:pPr>
+      <w:rPr>
+        <w:rFonts w:ascii="Symbol" w:hAnsi="Symbol" w:hint="default"/>
+      </w:rPr>
+    </w:lvl>
+    <w:lvl w:ilvl="4" w:tplc="041D0003" w:tentative="1">
+      <w:start w:val="1"/>
+      <w:numFmt w:val="bullet"/>
+      <w:lvlText w:val="o"/>
+      <w:lvlJc w:val="left"/>
+      <w:pPr>
+        <w:ind w:left="3600" w:hanging="360"/>
+      </w:pPr>
+      <w:rPr>
+        <w:rFonts w:ascii="Courier New" w:hAnsi="Courier New" w:cs="Courier New" w:hint="default"/>
+      </w:rPr>
+    </w:lvl>
+    <w:lvl w:ilvl="5" w:tplc="041D0005" w:tentative="1">
+      <w:start w:val="1"/>
+      <w:numFmt w:val="bullet"/>
+      <w:lvlText w:val=""/>
+      <w:lvlJc w:val="left"/>
+      <w:pPr>
+        <w:ind w:left="4320" w:hanging="360"/>
+      </w:pPr>
+      <w:rPr>
+        <w:rFonts w:ascii="Wingdings" w:hAnsi="Wingdings" w:hint="default"/>
+      </w:rPr>
+    </w:lvl>
+    <w:lvl w:ilvl="6" w:tplc="041D0001" w:tentative="1">
+      <w:start w:val="1"/>
+      <w:numFmt w:val="bullet"/>
+      <w:lvlText w:val=""/>
+      <w:lvlJc w:val="left"/>
+      <w:pPr>
+        <w:ind w:left="5040" w:hanging="360"/>
+      </w:pPr>
+      <w:rPr>
+        <w:rFonts w:ascii="Symbol" w:hAnsi="Symbol" w:hint="default"/>
+      </w:rPr>
+    </w:lvl>
+    <w:lvl w:ilvl="7" w:tplc="041D0003" w:tentative="1">
+      <w:start w:val="1"/>
+      <w:numFmt w:val="bullet"/>
+      <w:lvlText w:val="o"/>
+      <w:lvlJc w:val="left"/>
+      <w:pPr>
+        <w:ind w:left="5760" w:hanging="360"/>
+      </w:pPr>
+      <w:rPr>
+        <w:rFonts w:ascii="Courier New" w:hAnsi="Courier New" w:cs="Courier New" w:hint="default"/>
+      </w:rPr>
+    </w:lvl>
+    <w:lvl w:ilvl="8" w:tplc="041D0005" w:tentative="1">
+      <w:start w:val="1"/>
+      <w:numFmt w:val="bullet"/>
+      <w:lvlText w:val=""/>
+      <w:lvlJc w:val="left"/>
+      <w:pPr>
+        <w:ind w:left="6480" w:hanging="360"/>
+      </w:pPr>
+      <w:rPr>
+        <w:rFonts w:ascii="Wingdings" w:hAnsi="Wingdings" w:hint="default"/>
+      </w:rPr>
+    </w:lvl>
+  </w:abstractNum>
   <w:num w:numId="1">
     <w:abstractNumId w:val="0"/>
+  </w:num>
+  <w:num w:numId="2">
+    <w:abstractNumId w:val="1"/>
   </w:num>
 </w:numbering>
 </file>

</xml_diff>